<commit_message>
Update SPMP Software Engineering report.docx
</commit_message>
<xml_diff>
--- a/SPMP Software Engineering report.docx
+++ b/SPMP Software Engineering report.docx
@@ -71,10 +71,7 @@
         <w:ind w:left="600" w:right="600"/>
       </w:pPr>
       <w:r>
-        <w:t xml:space="preserve">1.3 </w:t>
-      </w:r>
-      <w:r>
-        <w:t>Reference Materials</w:t>
+        <w:t>1.3 Reference Materials</w:t>
       </w:r>
     </w:p>
     <w:p>
@@ -162,30 +159,24 @@
     <w:p>
       <w:pPr>
         <w:pStyle w:val="normal0"/>
+        <w:rPr>
+          <w:b/>
+        </w:rPr>
+      </w:pPr>
+      <w:r>
+        <w:rPr>
+          <w:b/>
+        </w:rPr>
+        <w:t>4. Technical Process</w:t>
+      </w:r>
+    </w:p>
+    <w:p>
+      <w:pPr>
+        <w:pStyle w:val="normal0"/>
         <w:ind w:left="600" w:right="600"/>
       </w:pPr>
       <w:r>
-        <w:t>3.4 Staffing Plan</w:t>
-      </w:r>
-    </w:p>
-    <w:p>
-      <w:pPr>
-        <w:pStyle w:val="normal0"/>
-        <w:rPr>
-          <w:b/>
-        </w:rPr>
-      </w:pPr>
-      <w:r>
-        <w:rPr>
-          <w:b/>
-        </w:rPr>
-        <w:t>4. Technical Pro</w:t>
-      </w:r>
-      <w:r>
-        <w:rPr>
-          <w:b/>
-        </w:rPr>
-        <w:t>cess</w:t>
+        <w:t>4.1 Methods, Tools, and Techniques</w:t>
       </w:r>
     </w:p>
     <w:p>
@@ -194,7 +185,21 @@
         <w:ind w:left="600" w:right="600"/>
       </w:pPr>
       <w:r>
-        <w:t>4.1 Methods, Tools, and Techniques</w:t>
+        <w:t>4.2 Software Documentation</w:t>
+      </w:r>
+    </w:p>
+    <w:p>
+      <w:pPr>
+        <w:pStyle w:val="normal0"/>
+        <w:rPr>
+          <w:b/>
+        </w:rPr>
+      </w:pPr>
+      <w:r>
+        <w:rPr>
+          <w:b/>
+        </w:rPr>
+        <w:t>5. Work Packages, Schedule, and Budget</w:t>
       </w:r>
     </w:p>
     <w:p>
@@ -203,29 +208,6 @@
         <w:ind w:left="600" w:right="600"/>
       </w:pPr>
       <w:r>
-        <w:t>4.2 Software Documentation</w:t>
-      </w:r>
-    </w:p>
-    <w:p>
-      <w:pPr>
-        <w:pStyle w:val="normal0"/>
-        <w:rPr>
-          <w:b/>
-        </w:rPr>
-      </w:pPr>
-      <w:r>
-        <w:rPr>
-          <w:b/>
-        </w:rPr>
-        <w:t>5. Work Packages, Schedule, and Budget</w:t>
-      </w:r>
-    </w:p>
-    <w:p>
-      <w:pPr>
-        <w:pStyle w:val="normal0"/>
-        <w:ind w:left="600" w:right="600"/>
-      </w:pPr>
-      <w:r>
         <w:t>5.1 Work Packages</w:t>
       </w:r>
     </w:p>
@@ -245,6 +227,15 @@
       <w:pPr>
         <w:pStyle w:val="normal0"/>
         <w:spacing w:before="240" w:after="240"/>
+      </w:pPr>
+    </w:p>
+    <w:p>
+      <w:pPr>
+        <w:pStyle w:val="normal0"/>
+        <w:spacing w:before="240" w:after="240"/>
+        <w:rPr>
+          <w:b/>
+        </w:rPr>
       </w:pPr>
     </w:p>
     <w:p>
@@ -484,16 +475,7 @@
           <w:sz w:val="26"/>
           <w:szCs w:val="26"/>
         </w:rPr>
-        <w:t>1.2 Proje</w:t>
-      </w:r>
-      <w:r>
-        <w:rPr>
-          <w:b/>
-          <w:color w:val="000000"/>
-          <w:sz w:val="26"/>
-          <w:szCs w:val="26"/>
-        </w:rPr>
-        <w:t>ct Deliverables</w:t>
+        <w:t>1.2 Project Deliverables</w:t>
       </w:r>
     </w:p>
     <w:p>
@@ -639,15 +621,7 @@
           <w:sz w:val="24"/>
           <w:szCs w:val="24"/>
         </w:rPr>
-        <w:t xml:space="preserve">The students can log </w:t>
-      </w:r>
-      <w:r>
-        <w:rPr>
-          <w:rFonts w:ascii="Times New Roman" w:eastAsia="Times New Roman" w:hAnsi="Times New Roman" w:cs="Times New Roman"/>
-          <w:sz w:val="24"/>
-          <w:szCs w:val="24"/>
-        </w:rPr>
-        <w:t>in via a username and password, and they can only view their information and not able to perform changes.</w:t>
+        <w:t>The students can log in via a username and password, and they can only view their information and not able to perform changes.</w:t>
       </w:r>
     </w:p>
     <w:p>
@@ -710,16 +684,7 @@
           <w:szCs w:val="26"/>
         </w:rPr>
         <w:lastRenderedPageBreak/>
-        <w:t xml:space="preserve">1.3 </w:t>
-      </w:r>
-      <w:r>
-        <w:rPr>
-          <w:b/>
-          <w:color w:val="000000"/>
-          <w:sz w:val="26"/>
-          <w:szCs w:val="26"/>
-        </w:rPr>
-        <w:t>Reference Materials</w:t>
+        <w:t>1.3 Reference Materials</w:t>
       </w:r>
     </w:p>
     <w:p>
@@ -861,7 +826,6 @@
           <w:noProof/>
           <w:sz w:val="24"/>
           <w:szCs w:val="24"/>
-          <w:lang w:val="en-US"/>
         </w:rPr>
         <w:drawing>
           <wp:inline distT="114300" distB="114300" distL="114300" distR="114300">
@@ -1244,16 +1208,7 @@
                 <w:sz w:val="24"/>
                 <w:szCs w:val="24"/>
               </w:rPr>
-              <w:t>Second choice was using C# in .N</w:t>
-            </w:r>
-            <w:r>
-              <w:rPr>
-                <w:rFonts w:ascii="Times New Roman" w:eastAsia="Times New Roman" w:hAnsi="Times New Roman" w:cs="Times New Roman"/>
-                <w:color w:val="222222"/>
-                <w:sz w:val="24"/>
-                <w:szCs w:val="24"/>
-              </w:rPr>
-              <w:t xml:space="preserve">ET framework, in parallel with </w:t>
+              <w:t xml:space="preserve">Second choice was using C# in .NET framework, in parallel with </w:t>
             </w:r>
             <w:proofErr w:type="spellStart"/>
             <w:r>
@@ -1777,10 +1732,7 @@
       </w:r>
       <w:proofErr w:type="spellEnd"/>
       <w:r>
-        <w:t xml:space="preserve"> to notify each member on what w</w:t>
-      </w:r>
-      <w:r>
-        <w:t>as due and when it was due.</w:t>
+        <w:t xml:space="preserve"> to notify each member on what was due and when it was due.</w:t>
       </w:r>
     </w:p>
     <w:p>
@@ -3360,16 +3312,7 @@
           <w:sz w:val="26"/>
           <w:szCs w:val="26"/>
         </w:rPr>
-        <w:t>3.2 Assumptions, Dependencies, and Constrai</w:t>
-      </w:r>
-      <w:r>
-        <w:rPr>
-          <w:b/>
-          <w:color w:val="000000"/>
-          <w:sz w:val="26"/>
-          <w:szCs w:val="26"/>
-        </w:rPr>
-        <w:t>nts</w:t>
+        <w:t>3.2 Assumptions, Dependencies, and Constraints</w:t>
       </w:r>
     </w:p>
     <w:p>
@@ -3657,15 +3600,7 @@
           <w:sz w:val="24"/>
           <w:szCs w:val="24"/>
         </w:rPr>
-        <w:t xml:space="preserve"> “student Username” and “P</w:t>
-      </w:r>
-      <w:r>
-        <w:rPr>
-          <w:rFonts w:ascii="Times New Roman" w:eastAsia="Times New Roman" w:hAnsi="Times New Roman" w:cs="Times New Roman"/>
-          <w:sz w:val="24"/>
-          <w:szCs w:val="24"/>
-        </w:rPr>
-        <w:t xml:space="preserve">assword” or if admin: User </w:t>
+        <w:t xml:space="preserve"> “student Username” and “Password” or if admin: User </w:t>
       </w:r>
       <w:proofErr w:type="spellStart"/>
       <w:r>
@@ -3995,15 +3930,7 @@
           <w:sz w:val="24"/>
           <w:szCs w:val="24"/>
         </w:rPr>
-        <w:t>User c</w:t>
-      </w:r>
-      <w:r>
-        <w:rPr>
-          <w:rFonts w:ascii="Times New Roman" w:eastAsia="Times New Roman" w:hAnsi="Times New Roman" w:cs="Times New Roman"/>
-          <w:sz w:val="24"/>
-          <w:szCs w:val="24"/>
-        </w:rPr>
-        <w:t>licks on “ADD Student” button.</w:t>
+        <w:t>User clicks on “ADD Student” button.</w:t>
       </w:r>
     </w:p>
     <w:p>
@@ -4196,15 +4123,7 @@
           <w:sz w:val="24"/>
           <w:szCs w:val="24"/>
         </w:rPr>
-        <w:t>User has the option to update other students as well by their enrol</w:t>
-      </w:r>
-      <w:r>
-        <w:rPr>
-          <w:rFonts w:ascii="Times New Roman" w:eastAsia="Times New Roman" w:hAnsi="Times New Roman" w:cs="Times New Roman"/>
-          <w:sz w:val="24"/>
-          <w:szCs w:val="24"/>
-        </w:rPr>
-        <w:t>lment number.</w:t>
+        <w:t>User has the option to update other students as well by their enrollment number.</w:t>
       </w:r>
     </w:p>
     <w:p>
@@ -4410,15 +4329,7 @@
           <w:sz w:val="24"/>
           <w:szCs w:val="24"/>
         </w:rPr>
-        <w:t>S</w:t>
-      </w:r>
-      <w:r>
-        <w:rPr>
-          <w:rFonts w:ascii="Times New Roman" w:eastAsia="Times New Roman" w:hAnsi="Times New Roman" w:cs="Times New Roman"/>
-          <w:sz w:val="24"/>
-          <w:szCs w:val="24"/>
-        </w:rPr>
-        <w:t>ystem asks User if he is sure, User can select “yes”</w:t>
+        <w:t>System asks User if he is sure, User can select “yes”</w:t>
       </w:r>
     </w:p>
     <w:p>
@@ -4469,149 +4380,6 @@
     </w:p>
     <w:p>
       <w:pPr>
-        <w:pStyle w:val="Heading3"/>
-        <w:keepNext w:val="0"/>
-        <w:keepLines w:val="0"/>
-        <w:spacing w:before="280"/>
-        <w:rPr>
-          <w:b/>
-          <w:color w:val="000000"/>
-          <w:sz w:val="26"/>
-          <w:szCs w:val="26"/>
-        </w:rPr>
-      </w:pPr>
-      <w:bookmarkStart w:id="20" w:name="_mnap2x52sb5c" w:colFirst="0" w:colLast="0"/>
-      <w:bookmarkEnd w:id="20"/>
-      <w:r>
-        <w:rPr>
-          <w:b/>
-          <w:color w:val="000000"/>
-          <w:sz w:val="26"/>
-          <w:szCs w:val="26"/>
-        </w:rPr>
-        <w:t>3.4 Staffing Plan</w:t>
-      </w:r>
-    </w:p>
-    <w:p>
-      <w:pPr>
-        <w:pStyle w:val="normal0"/>
-        <w:numPr>
-          <w:ilvl w:val="0"/>
-          <w:numId w:val="11"/>
-        </w:numPr>
-        <w:spacing w:before="240" w:line="480" w:lineRule="auto"/>
-        <w:rPr>
-          <w:rFonts w:ascii="Times New Roman" w:eastAsia="Times New Roman" w:hAnsi="Times New Roman" w:cs="Times New Roman"/>
-          <w:sz w:val="24"/>
-          <w:szCs w:val="24"/>
-        </w:rPr>
-      </w:pPr>
-      <w:r>
-        <w:rPr>
-          <w:rFonts w:ascii="Times New Roman" w:eastAsia="Times New Roman" w:hAnsi="Times New Roman" w:cs="Times New Roman"/>
-          <w:b/>
-          <w:sz w:val="24"/>
-          <w:szCs w:val="24"/>
-        </w:rPr>
-        <w:t>Andrew and Earnest:</w:t>
-      </w:r>
-      <w:r>
-        <w:rPr>
-          <w:rFonts w:ascii="Times New Roman" w:eastAsia="Times New Roman" w:hAnsi="Times New Roman" w:cs="Times New Roman"/>
-          <w:sz w:val="24"/>
-          <w:szCs w:val="24"/>
-        </w:rPr>
-        <w:t xml:space="preserve"> Design Implementation ( Programming )</w:t>
-      </w:r>
-    </w:p>
-    <w:p>
-      <w:pPr>
-        <w:pStyle w:val="normal0"/>
-        <w:numPr>
-          <w:ilvl w:val="0"/>
-          <w:numId w:val="11"/>
-        </w:numPr>
-        <w:spacing w:line="480" w:lineRule="auto"/>
-        <w:rPr>
-          <w:rFonts w:ascii="Times New Roman" w:eastAsia="Times New Roman" w:hAnsi="Times New Roman" w:cs="Times New Roman"/>
-          <w:sz w:val="24"/>
-          <w:szCs w:val="24"/>
-        </w:rPr>
-      </w:pPr>
-      <w:r>
-        <w:rPr>
-          <w:rFonts w:ascii="Times New Roman" w:eastAsia="Times New Roman" w:hAnsi="Times New Roman" w:cs="Times New Roman"/>
-          <w:b/>
-          <w:sz w:val="24"/>
-          <w:szCs w:val="24"/>
-        </w:rPr>
-        <w:lastRenderedPageBreak/>
-        <w:t xml:space="preserve">Hassan and Keaton: </w:t>
-      </w:r>
-      <w:r>
-        <w:rPr>
-          <w:rFonts w:ascii="Times New Roman" w:eastAsia="Times New Roman" w:hAnsi="Times New Roman" w:cs="Times New Roman"/>
-          <w:sz w:val="24"/>
-          <w:szCs w:val="24"/>
-        </w:rPr>
-        <w:t>Documentation</w:t>
-      </w:r>
-    </w:p>
-    <w:p>
-      <w:pPr>
-        <w:pStyle w:val="normal0"/>
-        <w:numPr>
-          <w:ilvl w:val="0"/>
-          <w:numId w:val="11"/>
-        </w:numPr>
-        <w:spacing w:after="240" w:line="480" w:lineRule="auto"/>
-        <w:rPr>
-          <w:rFonts w:ascii="Times New Roman" w:eastAsia="Times New Roman" w:hAnsi="Times New Roman" w:cs="Times New Roman"/>
-          <w:sz w:val="24"/>
-          <w:szCs w:val="24"/>
-        </w:rPr>
-      </w:pPr>
-      <w:proofErr w:type="spellStart"/>
-      <w:r>
-        <w:rPr>
-          <w:rFonts w:ascii="Times New Roman" w:eastAsia="Times New Roman" w:hAnsi="Times New Roman" w:cs="Times New Roman"/>
-          <w:b/>
-          <w:sz w:val="24"/>
-          <w:szCs w:val="24"/>
-        </w:rPr>
-        <w:t>Daniyal</w:t>
-      </w:r>
-      <w:proofErr w:type="spellEnd"/>
-      <w:r>
-        <w:rPr>
-          <w:rFonts w:ascii="Times New Roman" w:eastAsia="Times New Roman" w:hAnsi="Times New Roman" w:cs="Times New Roman"/>
-          <w:b/>
-          <w:sz w:val="24"/>
-          <w:szCs w:val="24"/>
-        </w:rPr>
-        <w:t xml:space="preserve"> :</w:t>
-      </w:r>
-      <w:r>
-        <w:rPr>
-          <w:rFonts w:ascii="Times New Roman" w:eastAsia="Times New Roman" w:hAnsi="Times New Roman" w:cs="Times New Roman"/>
-          <w:sz w:val="24"/>
-          <w:szCs w:val="24"/>
-        </w:rPr>
-        <w:t xml:space="preserve"> UML Diagram, SPMP &amp; </w:t>
-      </w:r>
-      <w:proofErr w:type="spellStart"/>
-      <w:r>
-        <w:rPr>
-          <w:rFonts w:ascii="Times New Roman" w:eastAsia="Times New Roman" w:hAnsi="Times New Roman" w:cs="Times New Roman"/>
-          <w:sz w:val="24"/>
-          <w:szCs w:val="24"/>
-        </w:rPr>
-        <w:t>Powerpoint</w:t>
-      </w:r>
-      <w:proofErr w:type="spellEnd"/>
-    </w:p>
-    <w:p>
-      <w:pPr>
         <w:pStyle w:val="Heading2"/>
         <w:keepNext w:val="0"/>
         <w:keepLines w:val="0"/>
@@ -4622,7 +4390,9 @@
           <w:szCs w:val="34"/>
         </w:rPr>
       </w:pPr>
+      <w:bookmarkStart w:id="20" w:name="_mnap2x52sb5c" w:colFirst="0" w:colLast="0"/>
       <w:bookmarkStart w:id="21" w:name="_85bklkjhtx7z" w:colFirst="0" w:colLast="0"/>
+      <w:bookmarkEnd w:id="20"/>
       <w:bookmarkEnd w:id="21"/>
     </w:p>
     <w:p>
@@ -5095,7 +4865,6 @@
           <w:noProof/>
           <w:sz w:val="24"/>
           <w:szCs w:val="24"/>
-          <w:lang w:val="en-US"/>
         </w:rPr>
         <w:drawing>
           <wp:inline distT="114300" distB="114300" distL="114300" distR="114300">
@@ -5235,8 +5004,8 @@
           <w:noProof/>
           <w:sz w:val="24"/>
           <w:szCs w:val="24"/>
-          <w:lang w:val="en-US"/>
-        </w:rPr>
+        </w:rPr>
+        <w:lastRenderedPageBreak/>
         <w:drawing>
           <wp:inline distT="114300" distB="114300" distL="114300" distR="114300">
             <wp:extent cx="5943600" cy="3670300"/>
@@ -5419,6 +5188,7 @@
           <w:sz w:val="26"/>
           <w:szCs w:val="26"/>
         </w:rPr>
+        <w:lastRenderedPageBreak/>
         <w:t>5.1 Work Packages</w:t>
       </w:r>
     </w:p>
@@ -5439,7 +5209,6 @@
       <w:r>
         <w:rPr>
           <w:noProof/>
-          <w:lang w:val="en-US"/>
         </w:rPr>
         <w:drawing>
           <wp:inline distT="114300" distB="114300" distL="114300" distR="114300">
@@ -5498,7 +5267,6 @@
       <w:r>
         <w:rPr>
           <w:noProof/>
-          <w:lang w:val="en-US"/>
         </w:rPr>
         <w:drawing>
           <wp:inline distT="114300" distB="114300" distL="114300" distR="114300">
@@ -8444,7 +8212,7 @@
         <w:rFonts w:ascii="Arial" w:eastAsia="Arial" w:hAnsi="Arial" w:cs="Arial"/>
         <w:sz w:val="22"/>
         <w:szCs w:val="22"/>
-        <w:lang w:eastAsia="en-US" w:bidi="ar-SA"/>
+        <w:lang w:val="en-US" w:eastAsia="en-US" w:bidi="ar-SA"/>
       </w:rPr>
     </w:rPrDefault>
     <w:pPrDefault>
@@ -8595,6 +8363,7 @@
   <w:style w:type="paragraph" w:default="1" w:styleId="Normal">
     <w:name w:val="Normal"/>
     <w:qFormat/>
+    <w:rsid w:val="00E80CAA"/>
   </w:style>
   <w:style w:type="paragraph" w:styleId="Heading1">
     <w:name w:val="heading 1"/>

</xml_diff>